<commit_message>
Documentation + bug fixes
</commit_message>
<xml_diff>
--- a/Как пользоваться программой.docx
+++ b/Как пользоваться программой.docx
@@ -181,6 +181,28 @@
         </w:rPr>
         <w:t xml:space="preserve"> - выход из программы</w:t>
       </w:r>
+      <w:r>
+        <w:rPr>
+          <w:sz w:val="24"/>
+          <w:szCs w:val="24"/>
+        </w:rPr>
+        <w:t>. Привязана на клавишу «</w:t>
+      </w:r>
+      <w:r>
+        <w:rPr>
+          <w:sz w:val="24"/>
+          <w:szCs w:val="24"/>
+          <w:lang w:val="en-US"/>
+        </w:rPr>
+        <w:t>Esc</w:t>
+      </w:r>
+      <w:r>
+        <w:rPr>
+          <w:sz w:val="24"/>
+          <w:szCs w:val="24"/>
+        </w:rPr>
+        <w:t>»</w:t>
+      </w:r>
     </w:p>
     <w:p>
       <w:pPr>
@@ -255,6 +277,28 @@
         </w:rPr>
         <w:t xml:space="preserve"> - остановка/запуск времени</w:t>
       </w:r>
+      <w:r>
+        <w:rPr>
+          <w:sz w:val="24"/>
+          <w:szCs w:val="24"/>
+        </w:rPr>
+        <w:t>. Привязана на клавишу «</w:t>
+      </w:r>
+      <w:r>
+        <w:rPr>
+          <w:sz w:val="24"/>
+          <w:szCs w:val="24"/>
+          <w:lang w:val="en-US"/>
+        </w:rPr>
+        <w:t>P</w:t>
+      </w:r>
+      <w:r>
+        <w:rPr>
+          <w:sz w:val="24"/>
+          <w:szCs w:val="24"/>
+        </w:rPr>
+        <w:t>»</w:t>
+      </w:r>
     </w:p>
     <w:p>
       <w:pPr>
@@ -329,6 +373,28 @@
         </w:rPr>
         <w:t xml:space="preserve"> - сохранение чертежа в файл</w:t>
       </w:r>
+      <w:r>
+        <w:rPr>
+          <w:sz w:val="24"/>
+          <w:szCs w:val="24"/>
+        </w:rPr>
+        <w:t>. Привязана на клавишу «</w:t>
+      </w:r>
+      <w:r>
+        <w:rPr>
+          <w:sz w:val="24"/>
+          <w:szCs w:val="24"/>
+          <w:lang w:val="en-US"/>
+        </w:rPr>
+        <w:t>S</w:t>
+      </w:r>
+      <w:r>
+        <w:rPr>
+          <w:sz w:val="24"/>
+          <w:szCs w:val="24"/>
+        </w:rPr>
+        <w:t>»</w:t>
+      </w:r>
     </w:p>
     <w:p>
       <w:pPr>
@@ -403,6 +469,28 @@
         </w:rPr>
         <w:t xml:space="preserve"> - загрузка чертежа из файла</w:t>
       </w:r>
+      <w:r>
+        <w:rPr>
+          <w:sz w:val="24"/>
+          <w:szCs w:val="24"/>
+        </w:rPr>
+        <w:t>. Привязана на клавишу «</w:t>
+      </w:r>
+      <w:r>
+        <w:rPr>
+          <w:sz w:val="24"/>
+          <w:szCs w:val="24"/>
+          <w:lang w:val="en-US"/>
+        </w:rPr>
+        <w:t>O</w:t>
+      </w:r>
+      <w:r>
+        <w:rPr>
+          <w:sz w:val="24"/>
+          <w:szCs w:val="24"/>
+        </w:rPr>
+        <w:t>»</w:t>
+      </w:r>
     </w:p>
     <w:p>
       <w:pPr>
@@ -918,21 +1006,7 @@
           <w:sz w:val="24"/>
           <w:szCs w:val="24"/>
         </w:rPr>
-        <w:t xml:space="preserve"> </w:t>
-      </w:r>
-      <w:r>
-        <w:rPr>
-          <w:sz w:val="24"/>
-          <w:szCs w:val="24"/>
-        </w:rPr>
-        <w:t xml:space="preserve">- один из трёх вариантов кнопки выбора инструмента, обозначает инструмент </w:t>
-      </w:r>
-      <w:r>
-        <w:rPr>
-          <w:sz w:val="24"/>
-          <w:szCs w:val="24"/>
-        </w:rPr>
-        <w:t>удаления объектов с чертежа</w:t>
+        <w:t xml:space="preserve"> - один из трёх вариантов кнопки выбора инструмента, обозначает инструмент удаления объектов с чертежа</w:t>
       </w:r>
     </w:p>
     <w:p>
@@ -1006,21 +1080,7 @@
           <w:sz w:val="24"/>
           <w:szCs w:val="24"/>
         </w:rPr>
-        <w:t xml:space="preserve"> </w:t>
-      </w:r>
-      <w:r>
-        <w:rPr>
-          <w:sz w:val="24"/>
-          <w:szCs w:val="24"/>
-        </w:rPr>
-        <w:t xml:space="preserve">- один из трёх вариантов кнопки выбора инструмента, обозначает инструмент </w:t>
-      </w:r>
-      <w:r>
-        <w:rPr>
-          <w:sz w:val="24"/>
-          <w:szCs w:val="24"/>
-        </w:rPr>
-        <w:t>изменения и просмотра параметров конкретного объекта</w:t>
+        <w:t xml:space="preserve"> - один из трёх вариантов кнопки выбора инструмента, обозначает инструмент изменения и просмотра параметров конкретного объекта</w:t>
       </w:r>
     </w:p>
     <w:p>
@@ -1169,22 +1229,29 @@
           <w:sz w:val="32"/>
           <w:szCs w:val="32"/>
         </w:rPr>
-        <w:t>Конструктор</w:t>
-      </w:r>
-    </w:p>
-    <w:p>
-      <w:pPr>
-        <w:rPr>
-          <w:sz w:val="24"/>
-          <w:szCs w:val="24"/>
-        </w:rPr>
-      </w:pPr>
-      <w:r>
-        <w:rPr>
-          <w:sz w:val="24"/>
-          <w:szCs w:val="24"/>
-        </w:rPr>
-        <w:t>В программе существует 3 типа объектов:</w:t>
+        <w:t>Числовые поля</w:t>
+      </w:r>
+    </w:p>
+    <w:p>
+      <w:pPr>
+        <w:rPr>
+          <w:sz w:val="24"/>
+          <w:szCs w:val="24"/>
+        </w:rPr>
+      </w:pPr>
+      <w:r>
+        <w:rPr>
+          <w:sz w:val="24"/>
+          <w:szCs w:val="24"/>
+        </w:rPr>
+        <w:t>В программе присутствуют поля для ввода</w:t>
+      </w:r>
+      <w:r>
+        <w:rPr>
+          <w:sz w:val="24"/>
+          <w:szCs w:val="24"/>
+        </w:rPr>
+        <w:t xml:space="preserve"> и показа чисел.</w:t>
       </w:r>
     </w:p>
     <w:p>
@@ -1201,10 +1268,10 @@
           <w:szCs w:val="24"/>
         </w:rPr>
         <w:drawing>
-          <wp:inline distT="0" distB="0" distL="0" distR="0" wp14:anchorId="1339F60D" wp14:editId="105B5131">
-            <wp:extent cx="180975" cy="180975"/>
-            <wp:effectExtent l="0" t="0" r="9525" b="9525"/>
-            <wp:docPr id="17" name="Рисунок 17"/>
+          <wp:inline distT="0" distB="0" distL="0" distR="0" wp14:anchorId="521D2E70" wp14:editId="1A97027F">
+            <wp:extent cx="4057650" cy="533400"/>
+            <wp:effectExtent l="0" t="0" r="0" b="0"/>
+            <wp:docPr id="27" name="Рисунок 27"/>
             <wp:cNvGraphicFramePr>
               <a:graphicFrameLocks xmlns:a="http://schemas.openxmlformats.org/drawingml/2006/main" noChangeAspect="1"/>
             </wp:cNvGraphicFramePr>
@@ -1212,7 +1279,7 @@
               <a:graphicData uri="http://schemas.openxmlformats.org/drawingml/2006/picture">
                 <pic:pic xmlns:pic="http://schemas.openxmlformats.org/drawingml/2006/picture">
                   <pic:nvPicPr>
-                    <pic:cNvPr id="0" name="Picture 23"/>
+                    <pic:cNvPr id="0" name="Picture 7"/>
                     <pic:cNvPicPr>
                       <a:picLocks noChangeAspect="1" noChangeArrowheads="1"/>
                     </pic:cNvPicPr>
@@ -1233,7 +1300,7 @@
                   <pic:spPr bwMode="auto">
                     <a:xfrm>
                       <a:off x="0" y="0"/>
-                      <a:ext cx="180975" cy="180975"/>
+                      <a:ext cx="4057650" cy="533400"/>
                     </a:xfrm>
                     <a:prstGeom prst="rect">
                       <a:avLst/>
@@ -1249,28 +1316,111 @@
           </wp:inline>
         </w:drawing>
       </w:r>
-      <w:r>
-        <w:rPr>
-          <w:sz w:val="24"/>
-          <w:szCs w:val="24"/>
-        </w:rPr>
-        <w:t xml:space="preserve"> </w:t>
-      </w:r>
-      <w:r>
-        <w:rPr>
-          <w:sz w:val="24"/>
-          <w:szCs w:val="24"/>
-        </w:rPr>
-        <w:t>- статичная точка, используется в качестве опор (или подвесов) для конструкции.</w:t>
-      </w:r>
-    </w:p>
-    <w:p>
-      <w:pPr>
-        <w:rPr>
-          <w:sz w:val="24"/>
-          <w:szCs w:val="24"/>
-        </w:rPr>
-      </w:pPr>
+    </w:p>
+    <w:p>
+      <w:pPr>
+        <w:rPr>
+          <w:sz w:val="24"/>
+          <w:szCs w:val="24"/>
+        </w:rPr>
+      </w:pPr>
+      <w:r>
+        <w:rPr>
+          <w:sz w:val="24"/>
+          <w:szCs w:val="24"/>
+        </w:rPr>
+        <w:t>По умолчанию они показывают значение какой-либо переменной в текущий момент времени (название переменной показано с левой стороны от поля, а единица измерения – с правой). Для изменения значения переменной требуется нажать на поле. При этом оно выделится более тёмным цветом, а значение переменной зафиксируется. Для ввода значений используйте экранную или реальную клавиатуру.</w:t>
+      </w:r>
+    </w:p>
+    <w:p>
+      <w:pPr>
+        <w:rPr>
+          <w:sz w:val="24"/>
+          <w:szCs w:val="24"/>
+        </w:rPr>
+      </w:pPr>
+      <w:r>
+        <w:rPr>
+          <w:sz w:val="24"/>
+          <w:szCs w:val="24"/>
+        </w:rPr>
+        <w:t xml:space="preserve">Для копирования значения из поля требуется выделить поле (один раз кликнуть на него) и нажать </w:t>
+      </w:r>
+      <w:r>
+        <w:rPr>
+          <w:sz w:val="24"/>
+          <w:szCs w:val="24"/>
+          <w:lang w:val="en-US"/>
+        </w:rPr>
+        <w:t>Ctrl</w:t>
+      </w:r>
+      <w:r>
+        <w:rPr>
+          <w:sz w:val="24"/>
+          <w:szCs w:val="24"/>
+        </w:rPr>
+        <w:t xml:space="preserve"> + </w:t>
+      </w:r>
+      <w:r>
+        <w:rPr>
+          <w:sz w:val="24"/>
+          <w:szCs w:val="24"/>
+          <w:lang w:val="en-US"/>
+        </w:rPr>
+        <w:t>C</w:t>
+      </w:r>
+      <w:r>
+        <w:rPr>
+          <w:sz w:val="24"/>
+          <w:szCs w:val="24"/>
+        </w:rPr>
+        <w:t xml:space="preserve">. Аналогично можно вставить значение в поле, нажав </w:t>
+      </w:r>
+      <w:r>
+        <w:rPr>
+          <w:sz w:val="24"/>
+          <w:szCs w:val="24"/>
+          <w:lang w:val="en-US"/>
+        </w:rPr>
+        <w:t>Ctrl</w:t>
+      </w:r>
+      <w:r>
+        <w:rPr>
+          <w:sz w:val="24"/>
+          <w:szCs w:val="24"/>
+        </w:rPr>
+        <w:t xml:space="preserve"> + </w:t>
+      </w:r>
+      <w:r>
+        <w:rPr>
+          <w:sz w:val="24"/>
+          <w:szCs w:val="24"/>
+          <w:lang w:val="en-US"/>
+        </w:rPr>
+        <w:t>V</w:t>
+      </w:r>
+      <w:r>
+        <w:rPr>
+          <w:sz w:val="24"/>
+          <w:szCs w:val="24"/>
+        </w:rPr>
+        <w:t>.</w:t>
+      </w:r>
+    </w:p>
+    <w:p>
+      <w:pPr>
+        <w:rPr>
+          <w:sz w:val="24"/>
+          <w:szCs w:val="24"/>
+        </w:rPr>
+      </w:pPr>
+      <w:r>
+        <w:rPr>
+          <w:sz w:val="24"/>
+          <w:szCs w:val="24"/>
+        </w:rPr>
+        <w:t xml:space="preserve">При нажатии на кнопку </w:t>
+      </w:r>
       <w:r>
         <w:rPr>
           <w:noProof/>
@@ -1278,10 +1428,10 @@
           <w:szCs w:val="24"/>
         </w:rPr>
         <w:drawing>
-          <wp:inline distT="0" distB="0" distL="0" distR="0" wp14:anchorId="347DCC1F" wp14:editId="18B564F0">
-            <wp:extent cx="180975" cy="180975"/>
-            <wp:effectExtent l="0" t="0" r="9525" b="9525"/>
-            <wp:docPr id="18" name="Рисунок 18"/>
+          <wp:inline distT="0" distB="0" distL="0" distR="0" wp14:anchorId="14DE97F5" wp14:editId="541CCC33">
+            <wp:extent cx="95250" cy="95250"/>
+            <wp:effectExtent l="0" t="0" r="0" b="0"/>
+            <wp:docPr id="28" name="Рисунок 28"/>
             <wp:cNvGraphicFramePr>
               <a:graphicFrameLocks xmlns:a="http://schemas.openxmlformats.org/drawingml/2006/main" noChangeAspect="1"/>
             </wp:cNvGraphicFramePr>
@@ -1289,7 +1439,107 @@
               <a:graphicData uri="http://schemas.openxmlformats.org/drawingml/2006/picture">
                 <pic:pic xmlns:pic="http://schemas.openxmlformats.org/drawingml/2006/picture">
                   <pic:nvPicPr>
-                    <pic:cNvPr id="0" name="Picture 24"/>
+                    <pic:cNvPr id="0" name="Picture 8"/>
+                    <pic:cNvPicPr>
+                      <a:picLocks noChangeAspect="1" noChangeArrowheads="1"/>
+                    </pic:cNvPicPr>
+                  </pic:nvPicPr>
+                  <pic:blipFill>
+                    <a:blip r:embed="rId17">
+                      <a:extLst>
+                        <a:ext uri="{28A0092B-C50C-407E-A947-70E740481C1C}">
+                          <a14:useLocalDpi xmlns:a14="http://schemas.microsoft.com/office/drawing/2010/main" val="0"/>
+                        </a:ext>
+                      </a:extLst>
+                    </a:blip>
+                    <a:srcRect/>
+                    <a:stretch>
+                      <a:fillRect/>
+                    </a:stretch>
+                  </pic:blipFill>
+                  <pic:spPr bwMode="auto">
+                    <a:xfrm>
+                      <a:off x="0" y="0"/>
+                      <a:ext cx="95250" cy="95250"/>
+                    </a:xfrm>
+                    <a:prstGeom prst="rect">
+                      <a:avLst/>
+                    </a:prstGeom>
+                    <a:noFill/>
+                    <a:ln>
+                      <a:noFill/>
+                    </a:ln>
+                  </pic:spPr>
+                </pic:pic>
+              </a:graphicData>
+            </a:graphic>
+          </wp:inline>
+        </w:drawing>
+      </w:r>
+      <w:r>
+        <w:rPr>
+          <w:sz w:val="24"/>
+          <w:szCs w:val="24"/>
+        </w:rPr>
+        <w:t xml:space="preserve"> в правом верхнем углу поля начнётся построение графика зависимости значения выбранной переменной (по вертикальной оси) от времени (по горизонтальной оси).</w:t>
+      </w:r>
+    </w:p>
+    <w:p>
+      <w:pPr>
+        <w:rPr>
+          <w:sz w:val="32"/>
+          <w:szCs w:val="32"/>
+        </w:rPr>
+      </w:pPr>
+      <w:r>
+        <w:rPr>
+          <w:sz w:val="32"/>
+          <w:szCs w:val="32"/>
+        </w:rPr>
+        <w:t>Конструктор</w:t>
+      </w:r>
+    </w:p>
+    <w:p>
+      <w:pPr>
+        <w:rPr>
+          <w:sz w:val="24"/>
+          <w:szCs w:val="24"/>
+        </w:rPr>
+      </w:pPr>
+      <w:r>
+        <w:rPr>
+          <w:sz w:val="24"/>
+          <w:szCs w:val="24"/>
+        </w:rPr>
+        <w:t>В программе существует 3 типа объектов:</w:t>
+      </w:r>
+    </w:p>
+    <w:p>
+      <w:pPr>
+        <w:rPr>
+          <w:sz w:val="24"/>
+          <w:szCs w:val="24"/>
+        </w:rPr>
+      </w:pPr>
+      <w:r>
+        <w:rPr>
+          <w:noProof/>
+          <w:sz w:val="24"/>
+          <w:szCs w:val="24"/>
+        </w:rPr>
+        <w:drawing>
+          <wp:inline distT="0" distB="0" distL="0" distR="0" wp14:anchorId="1339F60D" wp14:editId="105B5131">
+            <wp:extent cx="180975" cy="180975"/>
+            <wp:effectExtent l="0" t="0" r="9525" b="9525"/>
+            <wp:docPr id="17" name="Рисунок 17"/>
+            <wp:cNvGraphicFramePr>
+              <a:graphicFrameLocks xmlns:a="http://schemas.openxmlformats.org/drawingml/2006/main" noChangeAspect="1"/>
+            </wp:cNvGraphicFramePr>
+            <a:graphic xmlns:a="http://schemas.openxmlformats.org/drawingml/2006/main">
+              <a:graphicData uri="http://schemas.openxmlformats.org/drawingml/2006/picture">
+                <pic:pic xmlns:pic="http://schemas.openxmlformats.org/drawingml/2006/picture">
+                  <pic:nvPicPr>
+                    <pic:cNvPr id="0" name="Picture 23"/>
                     <pic:cNvPicPr>
                       <a:picLocks noChangeAspect="1" noChangeArrowheads="1"/>
                     </pic:cNvPicPr>
@@ -1331,23 +1581,98 @@
           <w:sz w:val="24"/>
           <w:szCs w:val="24"/>
         </w:rPr>
-        <w:t xml:space="preserve"> - груз определённой массы (по умолчанию – 10 кг). Способен двигаться под действием пружин и силы </w:t>
-      </w:r>
-      <w:proofErr w:type="spellStart"/>
-      <w:r>
-        <w:rPr>
-          <w:sz w:val="24"/>
-          <w:szCs w:val="24"/>
-        </w:rPr>
-        <w:t>таготения</w:t>
-      </w:r>
-      <w:proofErr w:type="spellEnd"/>
-      <w:r>
-        <w:rPr>
-          <w:sz w:val="24"/>
-          <w:szCs w:val="24"/>
-        </w:rPr>
-        <w:t>.</w:t>
+        <w:t xml:space="preserve"> </w:t>
+      </w:r>
+      <w:r>
+        <w:rPr>
+          <w:sz w:val="24"/>
+          <w:szCs w:val="24"/>
+        </w:rPr>
+        <w:t>- статичная точка, используется в качестве опор (или подвесов) для конструкции.</w:t>
+      </w:r>
+    </w:p>
+    <w:p>
+      <w:pPr>
+        <w:rPr>
+          <w:sz w:val="24"/>
+          <w:szCs w:val="24"/>
+        </w:rPr>
+      </w:pPr>
+      <w:r>
+        <w:rPr>
+          <w:noProof/>
+          <w:sz w:val="24"/>
+          <w:szCs w:val="24"/>
+        </w:rPr>
+        <w:drawing>
+          <wp:inline distT="0" distB="0" distL="0" distR="0" wp14:anchorId="347DCC1F" wp14:editId="18B564F0">
+            <wp:extent cx="180975" cy="180975"/>
+            <wp:effectExtent l="0" t="0" r="9525" b="9525"/>
+            <wp:docPr id="18" name="Рисунок 18"/>
+            <wp:cNvGraphicFramePr>
+              <a:graphicFrameLocks xmlns:a="http://schemas.openxmlformats.org/drawingml/2006/main" noChangeAspect="1"/>
+            </wp:cNvGraphicFramePr>
+            <a:graphic xmlns:a="http://schemas.openxmlformats.org/drawingml/2006/main">
+              <a:graphicData uri="http://schemas.openxmlformats.org/drawingml/2006/picture">
+                <pic:pic xmlns:pic="http://schemas.openxmlformats.org/drawingml/2006/picture">
+                  <pic:nvPicPr>
+                    <pic:cNvPr id="0" name="Picture 24"/>
+                    <pic:cNvPicPr>
+                      <a:picLocks noChangeAspect="1" noChangeArrowheads="1"/>
+                    </pic:cNvPicPr>
+                  </pic:nvPicPr>
+                  <pic:blipFill>
+                    <a:blip r:embed="rId20">
+                      <a:extLst>
+                        <a:ext uri="{28A0092B-C50C-407E-A947-70E740481C1C}">
+                          <a14:useLocalDpi xmlns:a14="http://schemas.microsoft.com/office/drawing/2010/main" val="0"/>
+                        </a:ext>
+                      </a:extLst>
+                    </a:blip>
+                    <a:srcRect/>
+                    <a:stretch>
+                      <a:fillRect/>
+                    </a:stretch>
+                  </pic:blipFill>
+                  <pic:spPr bwMode="auto">
+                    <a:xfrm>
+                      <a:off x="0" y="0"/>
+                      <a:ext cx="180975" cy="180975"/>
+                    </a:xfrm>
+                    <a:prstGeom prst="rect">
+                      <a:avLst/>
+                    </a:prstGeom>
+                    <a:noFill/>
+                    <a:ln>
+                      <a:noFill/>
+                    </a:ln>
+                  </pic:spPr>
+                </pic:pic>
+              </a:graphicData>
+            </a:graphic>
+          </wp:inline>
+        </w:drawing>
+      </w:r>
+      <w:r>
+        <w:rPr>
+          <w:sz w:val="24"/>
+          <w:szCs w:val="24"/>
+        </w:rPr>
+        <w:t xml:space="preserve"> - груз определённой массы (по умолчанию – 10 кг). Способен двигаться под действием пружин и силы т</w:t>
+      </w:r>
+      <w:r>
+        <w:rPr>
+          <w:sz w:val="24"/>
+          <w:szCs w:val="24"/>
+        </w:rPr>
+        <w:t>я</w:t>
+      </w:r>
+      <w:r>
+        <w:rPr>
+          <w:sz w:val="24"/>
+          <w:szCs w:val="24"/>
+        </w:rPr>
+        <w:t>готения.</w:t>
       </w:r>
     </w:p>
     <w:p>
@@ -1506,7 +1831,7 @@
                     </pic:cNvPicPr>
                   </pic:nvPicPr>
                   <pic:blipFill>
-                    <a:blip r:embed="rId20">
+                    <a:blip r:embed="rId21">
                       <a:extLst>
                         <a:ext uri="{28A0092B-C50C-407E-A947-70E740481C1C}">
                           <a14:useLocalDpi xmlns:a14="http://schemas.microsoft.com/office/drawing/2010/main" val="0"/>
@@ -1542,7 +1867,15 @@
           <w:sz w:val="24"/>
           <w:szCs w:val="24"/>
         </w:rPr>
-        <w:t>) и, но отпуская нажатия, проведите курсор мыши (или палец) ко второй точке, к которой вы хотите провести пружину (вокруг неё тоже появится обозначение</w:t>
+        <w:t xml:space="preserve">) и, но отпуская нажатия, проведите </w:t>
+      </w:r>
+      <w:r>
+        <w:rPr>
+          <w:sz w:val="24"/>
+          <w:szCs w:val="24"/>
+        </w:rPr>
+        <w:lastRenderedPageBreak/>
+        <w:t>курсор мыши (или палец) ко второй точке, к которой вы хотите провести пружину (вокруг неё тоже появится обозначение</w:t>
       </w:r>
       <w:r>
         <w:rPr>
@@ -1575,7 +1908,7 @@
                     </pic:cNvPicPr>
                   </pic:nvPicPr>
                   <pic:blipFill>
-                    <a:blip r:embed="rId20">
+                    <a:blip r:embed="rId21">
                       <a:extLst>
                         <a:ext uri="{28A0092B-C50C-407E-A947-70E740481C1C}">
                           <a14:useLocalDpi xmlns:a14="http://schemas.microsoft.com/office/drawing/2010/main" val="0"/>
@@ -1818,15 +2151,7 @@
           <w:sz w:val="24"/>
           <w:szCs w:val="24"/>
         </w:rPr>
-        <w:t xml:space="preserve">Само по себе гашение скорости физического смысла не имеет и служит только для гашения нежелательных колебаний в конструкции. Для симуляции неугасающих </w:t>
-      </w:r>
-      <w:r>
-        <w:rPr>
-          <w:sz w:val="24"/>
-          <w:szCs w:val="24"/>
-        </w:rPr>
-        <w:lastRenderedPageBreak/>
-        <w:t xml:space="preserve">колебаний рекомендуется поставить этот параметр на значение «0», а в случае, если надо составить статичную конструкцию – на </w:t>
+        <w:t xml:space="preserve">Само по себе гашение скорости физического смысла не имеет и служит только для гашения нежелательных колебаний в конструкции. Для симуляции неугасающих колебаний рекомендуется поставить этот параметр на значение «0», а в случае, если надо составить статичную конструкцию – на </w:t>
       </w:r>
       <w:r>
         <w:rPr>
@@ -1835,6 +2160,14 @@
         </w:rPr>
         <w:t>«0.9».</w:t>
       </w:r>
+    </w:p>
+    <w:p>
+      <w:pPr>
+        <w:rPr>
+          <w:sz w:val="24"/>
+          <w:szCs w:val="24"/>
+        </w:rPr>
+      </w:pPr>
     </w:p>
     <w:p>
       <w:pPr>
@@ -1848,6 +2181,611 @@
           <w:sz w:val="32"/>
           <w:szCs w:val="32"/>
         </w:rPr>
+        <w:t>Многопользовательский режим</w:t>
+      </w:r>
+    </w:p>
+    <w:p>
+      <w:pPr>
+        <w:rPr>
+          <w:sz w:val="24"/>
+          <w:szCs w:val="24"/>
+        </w:rPr>
+      </w:pPr>
+      <w:r>
+        <w:rPr>
+          <w:sz w:val="24"/>
+          <w:szCs w:val="24"/>
+        </w:rPr>
+        <w:t>Если компьютер подключён к интернету, то в правом нижнем углу будет показана</w:t>
+      </w:r>
+      <w:r>
+        <w:rPr>
+          <w:sz w:val="24"/>
+          <w:szCs w:val="24"/>
+        </w:rPr>
+        <w:t xml:space="preserve"> подобная</w:t>
+      </w:r>
+      <w:r>
+        <w:rPr>
+          <w:sz w:val="24"/>
+          <w:szCs w:val="24"/>
+        </w:rPr>
+        <w:t xml:space="preserve"> панель </w:t>
+      </w:r>
+    </w:p>
+    <w:p>
+      <w:pPr>
+        <w:rPr>
+          <w:sz w:val="24"/>
+          <w:szCs w:val="24"/>
+        </w:rPr>
+      </w:pPr>
+      <w:r>
+        <w:rPr>
+          <w:noProof/>
+          <w:sz w:val="24"/>
+          <w:szCs w:val="24"/>
+        </w:rPr>
+        <w:drawing>
+          <wp:inline distT="0" distB="0" distL="0" distR="0" wp14:anchorId="3E1E7749" wp14:editId="15BD090E">
+            <wp:extent cx="1914525" cy="2152650"/>
+            <wp:effectExtent l="0" t="0" r="9525" b="0"/>
+            <wp:docPr id="26" name="Рисунок 26"/>
+            <wp:cNvGraphicFramePr>
+              <a:graphicFrameLocks xmlns:a="http://schemas.openxmlformats.org/drawingml/2006/main" noChangeAspect="1"/>
+            </wp:cNvGraphicFramePr>
+            <a:graphic xmlns:a="http://schemas.openxmlformats.org/drawingml/2006/main">
+              <a:graphicData uri="http://schemas.openxmlformats.org/drawingml/2006/picture">
+                <pic:pic xmlns:pic="http://schemas.openxmlformats.org/drawingml/2006/picture">
+                  <pic:nvPicPr>
+                    <pic:cNvPr id="0" name="Picture 6"/>
+                    <pic:cNvPicPr>
+                      <a:picLocks noChangeAspect="1" noChangeArrowheads="1"/>
+                    </pic:cNvPicPr>
+                  </pic:nvPicPr>
+                  <pic:blipFill>
+                    <a:blip r:embed="rId22">
+                      <a:extLst>
+                        <a:ext uri="{28A0092B-C50C-407E-A947-70E740481C1C}">
+                          <a14:useLocalDpi xmlns:a14="http://schemas.microsoft.com/office/drawing/2010/main" val="0"/>
+                        </a:ext>
+                      </a:extLst>
+                    </a:blip>
+                    <a:srcRect/>
+                    <a:stretch>
+                      <a:fillRect/>
+                    </a:stretch>
+                  </pic:blipFill>
+                  <pic:spPr bwMode="auto">
+                    <a:xfrm>
+                      <a:off x="0" y="0"/>
+                      <a:ext cx="1914525" cy="2152650"/>
+                    </a:xfrm>
+                    <a:prstGeom prst="rect">
+                      <a:avLst/>
+                    </a:prstGeom>
+                    <a:noFill/>
+                    <a:ln>
+                      <a:noFill/>
+                    </a:ln>
+                  </pic:spPr>
+                </pic:pic>
+              </a:graphicData>
+            </a:graphic>
+          </wp:inline>
+        </w:drawing>
+      </w:r>
+    </w:p>
+    <w:p>
+      <w:pPr>
+        <w:rPr>
+          <w:sz w:val="28"/>
+          <w:szCs w:val="28"/>
+        </w:rPr>
+      </w:pPr>
+      <w:r>
+        <w:rPr>
+          <w:sz w:val="28"/>
+          <w:szCs w:val="28"/>
+        </w:rPr>
+        <w:t>Учитель</w:t>
+      </w:r>
+    </w:p>
+    <w:p>
+      <w:pPr>
+        <w:rPr>
+          <w:sz w:val="24"/>
+          <w:szCs w:val="24"/>
+        </w:rPr>
+      </w:pPr>
+      <w:r>
+        <w:rPr>
+          <w:sz w:val="24"/>
+          <w:szCs w:val="24"/>
+        </w:rPr>
+        <w:t>Для работы с программой в режиме учителя вам требуется сервер в глобальной сети с установленной на него программой</w:t>
+      </w:r>
+      <w:r>
+        <w:rPr>
+          <w:sz w:val="24"/>
+          <w:szCs w:val="24"/>
+        </w:rPr>
+        <w:t xml:space="preserve"> (в случае, если все ученики находятся в той же локальной сети, что и ваше устройство (то есть вы подключены к одной </w:t>
+      </w:r>
+      <w:r>
+        <w:rPr>
+          <w:sz w:val="24"/>
+          <w:szCs w:val="24"/>
+          <w:lang w:val="en-US"/>
+        </w:rPr>
+        <w:t>Wi</w:t>
+      </w:r>
+      <w:r>
+        <w:rPr>
+          <w:sz w:val="24"/>
+          <w:szCs w:val="24"/>
+        </w:rPr>
+        <w:t>-</w:t>
+      </w:r>
+      <w:r>
+        <w:rPr>
+          <w:sz w:val="24"/>
+          <w:szCs w:val="24"/>
+          <w:lang w:val="en-US"/>
+        </w:rPr>
+        <w:t>Fi</w:t>
+      </w:r>
+      <w:r>
+        <w:rPr>
+          <w:sz w:val="24"/>
+          <w:szCs w:val="24"/>
+        </w:rPr>
+        <w:t xml:space="preserve"> </w:t>
+      </w:r>
+      <w:r>
+        <w:rPr>
+          <w:sz w:val="24"/>
+          <w:szCs w:val="24"/>
+        </w:rPr>
+        <w:t>сети), то можно использовать программу и на вашем компьютере)</w:t>
+      </w:r>
+      <w:r>
+        <w:rPr>
+          <w:sz w:val="24"/>
+          <w:szCs w:val="24"/>
+        </w:rPr>
+        <w:t>. На сервере и будет происходить работа. Перед уроком запустите программу и скопируйте текст из поля «</w:t>
+      </w:r>
+      <w:r>
+        <w:rPr>
+          <w:sz w:val="24"/>
+          <w:szCs w:val="24"/>
+          <w:lang w:val="en-US"/>
+        </w:rPr>
+        <w:t>IP</w:t>
+      </w:r>
+      <w:r>
+        <w:rPr>
+          <w:sz w:val="24"/>
+          <w:szCs w:val="24"/>
+        </w:rPr>
+        <w:t>» и «</w:t>
+      </w:r>
+      <w:r>
+        <w:rPr>
+          <w:sz w:val="24"/>
+          <w:szCs w:val="24"/>
+          <w:lang w:val="en-US"/>
+        </w:rPr>
+        <w:t>Port</w:t>
+      </w:r>
+      <w:r>
+        <w:rPr>
+          <w:sz w:val="24"/>
+          <w:szCs w:val="24"/>
+        </w:rPr>
+        <w:t xml:space="preserve">» (один раз кликните на поле и нажмите </w:t>
+      </w:r>
+      <w:r>
+        <w:rPr>
+          <w:sz w:val="24"/>
+          <w:szCs w:val="24"/>
+          <w:lang w:val="en-US"/>
+        </w:rPr>
+        <w:t>Ctrl</w:t>
+      </w:r>
+      <w:r>
+        <w:rPr>
+          <w:sz w:val="24"/>
+          <w:szCs w:val="24"/>
+        </w:rPr>
+        <w:t xml:space="preserve"> + </w:t>
+      </w:r>
+      <w:r>
+        <w:rPr>
+          <w:sz w:val="24"/>
+          <w:szCs w:val="24"/>
+          <w:lang w:val="en-US"/>
+        </w:rPr>
+        <w:t>C</w:t>
+      </w:r>
+      <w:r>
+        <w:rPr>
+          <w:sz w:val="24"/>
+          <w:szCs w:val="24"/>
+        </w:rPr>
+        <w:t xml:space="preserve">). Нажмите кнопку </w:t>
+      </w:r>
+      <w:r>
+        <w:rPr>
+          <w:noProof/>
+          <w:sz w:val="24"/>
+          <w:szCs w:val="24"/>
+        </w:rPr>
+        <w:drawing>
+          <wp:inline distT="0" distB="0" distL="0" distR="0" wp14:anchorId="2A8384AA" wp14:editId="77033A7D">
+            <wp:extent cx="142875" cy="200025"/>
+            <wp:effectExtent l="0" t="0" r="9525" b="9525"/>
+            <wp:docPr id="15" name="Рисунок 15"/>
+            <wp:cNvGraphicFramePr>
+              <a:graphicFrameLocks xmlns:a="http://schemas.openxmlformats.org/drawingml/2006/main" noChangeAspect="1"/>
+            </wp:cNvGraphicFramePr>
+            <a:graphic xmlns:a="http://schemas.openxmlformats.org/drawingml/2006/main">
+              <a:graphicData uri="http://schemas.openxmlformats.org/drawingml/2006/picture">
+                <pic:pic xmlns:pic="http://schemas.openxmlformats.org/drawingml/2006/picture">
+                  <pic:nvPicPr>
+                    <pic:cNvPr id="0" name="Picture 3"/>
+                    <pic:cNvPicPr>
+                      <a:picLocks noChangeAspect="1" noChangeArrowheads="1"/>
+                    </pic:cNvPicPr>
+                  </pic:nvPicPr>
+                  <pic:blipFill>
+                    <a:blip r:embed="rId23">
+                      <a:extLst>
+                        <a:ext uri="{28A0092B-C50C-407E-A947-70E740481C1C}">
+                          <a14:useLocalDpi xmlns:a14="http://schemas.microsoft.com/office/drawing/2010/main" val="0"/>
+                        </a:ext>
+                      </a:extLst>
+                    </a:blip>
+                    <a:srcRect/>
+                    <a:stretch>
+                      <a:fillRect/>
+                    </a:stretch>
+                  </pic:blipFill>
+                  <pic:spPr bwMode="auto">
+                    <a:xfrm>
+                      <a:off x="0" y="0"/>
+                      <a:ext cx="142875" cy="200025"/>
+                    </a:xfrm>
+                    <a:prstGeom prst="rect">
+                      <a:avLst/>
+                    </a:prstGeom>
+                    <a:noFill/>
+                    <a:ln>
+                      <a:noFill/>
+                    </a:ln>
+                  </pic:spPr>
+                </pic:pic>
+              </a:graphicData>
+            </a:graphic>
+          </wp:inline>
+        </w:drawing>
+      </w:r>
+      <w:r>
+        <w:rPr>
+          <w:sz w:val="24"/>
+          <w:szCs w:val="24"/>
+        </w:rPr>
+        <w:t xml:space="preserve">, после чего в верхнем поле должно появиться сообщение «Сервер работает». Отправьте </w:t>
+      </w:r>
+      <w:r>
+        <w:rPr>
+          <w:sz w:val="24"/>
+          <w:szCs w:val="24"/>
+        </w:rPr>
+        <w:lastRenderedPageBreak/>
+        <w:t xml:space="preserve">скопированные </w:t>
+      </w:r>
+      <w:r>
+        <w:rPr>
+          <w:sz w:val="24"/>
+          <w:szCs w:val="24"/>
+          <w:lang w:val="en-US"/>
+        </w:rPr>
+        <w:t>IP</w:t>
+      </w:r>
+      <w:r>
+        <w:rPr>
+          <w:sz w:val="24"/>
+          <w:szCs w:val="24"/>
+        </w:rPr>
+        <w:t xml:space="preserve"> </w:t>
+      </w:r>
+      <w:r>
+        <w:rPr>
+          <w:sz w:val="24"/>
+          <w:szCs w:val="24"/>
+        </w:rPr>
+        <w:t xml:space="preserve">и </w:t>
+      </w:r>
+      <w:r>
+        <w:rPr>
+          <w:sz w:val="24"/>
+          <w:szCs w:val="24"/>
+          <w:lang w:val="en-US"/>
+        </w:rPr>
+        <w:t>Port</w:t>
+      </w:r>
+      <w:r>
+        <w:rPr>
+          <w:sz w:val="24"/>
+          <w:szCs w:val="24"/>
+        </w:rPr>
+        <w:t xml:space="preserve"> </w:t>
+      </w:r>
+      <w:r>
+        <w:rPr>
+          <w:sz w:val="24"/>
+          <w:szCs w:val="24"/>
+        </w:rPr>
+        <w:t>ученикам, так как только зная их они смогут присоединиться к уроку.</w:t>
+      </w:r>
+      <w:r>
+        <w:rPr>
+          <w:sz w:val="24"/>
+          <w:szCs w:val="24"/>
+        </w:rPr>
+        <w:br/>
+        <w:t>Когда ученик подключается к уроку, в верхней панели появляется сообщение «</w:t>
+      </w:r>
+      <w:r>
+        <w:rPr>
+          <w:sz w:val="24"/>
+          <w:szCs w:val="24"/>
+        </w:rPr>
+        <w:t>Подключился клиент</w:t>
+      </w:r>
+      <w:r>
+        <w:rPr>
+          <w:sz w:val="24"/>
+          <w:szCs w:val="24"/>
+        </w:rPr>
+        <w:t>»</w:t>
+      </w:r>
+      <w:r>
+        <w:rPr>
+          <w:sz w:val="24"/>
+          <w:szCs w:val="24"/>
+        </w:rPr>
+        <w:t>.</w:t>
+      </w:r>
+      <w:r>
+        <w:rPr>
+          <w:sz w:val="24"/>
+          <w:szCs w:val="24"/>
+        </w:rPr>
+        <w:br/>
+        <w:t xml:space="preserve">Во время урока вы можете свободно менять конструкцию, но при этому ученики могут также свободно менять и экспериментировать со своей копией конструкции. Если вы хотите, чтобы у всех учеников появилась на экране та же конструкция, что у вас на экране то вы можете нажать на кнопку </w:t>
+      </w:r>
+      <w:r>
+        <w:rPr>
+          <w:noProof/>
+          <w:sz w:val="24"/>
+          <w:szCs w:val="24"/>
+        </w:rPr>
+        <w:drawing>
+          <wp:inline distT="0" distB="0" distL="0" distR="0" wp14:anchorId="1B2ABEBE" wp14:editId="27C99D5B">
+            <wp:extent cx="180975" cy="200025"/>
+            <wp:effectExtent l="0" t="0" r="9525" b="9525"/>
+            <wp:docPr id="16" name="Рисунок 16"/>
+            <wp:cNvGraphicFramePr>
+              <a:graphicFrameLocks xmlns:a="http://schemas.openxmlformats.org/drawingml/2006/main" noChangeAspect="1"/>
+            </wp:cNvGraphicFramePr>
+            <a:graphic xmlns:a="http://schemas.openxmlformats.org/drawingml/2006/main">
+              <a:graphicData uri="http://schemas.openxmlformats.org/drawingml/2006/picture">
+                <pic:pic xmlns:pic="http://schemas.openxmlformats.org/drawingml/2006/picture">
+                  <pic:nvPicPr>
+                    <pic:cNvPr id="0" name="Picture 4"/>
+                    <pic:cNvPicPr>
+                      <a:picLocks noChangeAspect="1" noChangeArrowheads="1"/>
+                    </pic:cNvPicPr>
+                  </pic:nvPicPr>
+                  <pic:blipFill>
+                    <a:blip r:embed="rId24">
+                      <a:extLst>
+                        <a:ext uri="{28A0092B-C50C-407E-A947-70E740481C1C}">
+                          <a14:useLocalDpi xmlns:a14="http://schemas.microsoft.com/office/drawing/2010/main" val="0"/>
+                        </a:ext>
+                      </a:extLst>
+                    </a:blip>
+                    <a:srcRect/>
+                    <a:stretch>
+                      <a:fillRect/>
+                    </a:stretch>
+                  </pic:blipFill>
+                  <pic:spPr bwMode="auto">
+                    <a:xfrm>
+                      <a:off x="0" y="0"/>
+                      <a:ext cx="180975" cy="200025"/>
+                    </a:xfrm>
+                    <a:prstGeom prst="rect">
+                      <a:avLst/>
+                    </a:prstGeom>
+                    <a:noFill/>
+                    <a:ln>
+                      <a:noFill/>
+                    </a:ln>
+                  </pic:spPr>
+                </pic:pic>
+              </a:graphicData>
+            </a:graphic>
+          </wp:inline>
+        </w:drawing>
+      </w:r>
+      <w:r>
+        <w:rPr>
+          <w:sz w:val="24"/>
+          <w:szCs w:val="24"/>
+        </w:rPr>
+        <w:t>. При нажатии на неё у всех учеников принудительно стирается их конструкция и строится ваша.</w:t>
+      </w:r>
+    </w:p>
+    <w:p>
+      <w:pPr>
+        <w:rPr>
+          <w:sz w:val="28"/>
+          <w:szCs w:val="28"/>
+        </w:rPr>
+      </w:pPr>
+      <w:r>
+        <w:rPr>
+          <w:sz w:val="28"/>
+          <w:szCs w:val="28"/>
+        </w:rPr>
+        <w:t>Ученик</w:t>
+      </w:r>
+    </w:p>
+    <w:p>
+      <w:pPr>
+        <w:rPr>
+          <w:sz w:val="24"/>
+          <w:szCs w:val="24"/>
+        </w:rPr>
+      </w:pPr>
+      <w:r>
+        <w:rPr>
+          <w:sz w:val="24"/>
+          <w:szCs w:val="24"/>
+        </w:rPr>
+        <w:t>В начале урока учитель должен прислать две строки (</w:t>
+      </w:r>
+      <w:r>
+        <w:rPr>
+          <w:sz w:val="24"/>
+          <w:szCs w:val="24"/>
+          <w:lang w:val="en-US"/>
+        </w:rPr>
+        <w:t>IP</w:t>
+      </w:r>
+      <w:r>
+        <w:rPr>
+          <w:sz w:val="24"/>
+          <w:szCs w:val="24"/>
+        </w:rPr>
+        <w:t xml:space="preserve"> </w:t>
+      </w:r>
+      <w:r>
+        <w:rPr>
+          <w:sz w:val="24"/>
+          <w:szCs w:val="24"/>
+        </w:rPr>
+        <w:t xml:space="preserve">и </w:t>
+      </w:r>
+      <w:r>
+        <w:rPr>
+          <w:sz w:val="24"/>
+          <w:szCs w:val="24"/>
+          <w:lang w:val="en-US"/>
+        </w:rPr>
+        <w:t>Port</w:t>
+      </w:r>
+      <w:r>
+        <w:rPr>
+          <w:sz w:val="24"/>
+          <w:szCs w:val="24"/>
+        </w:rPr>
+        <w:t>). Их надо скопировать и вставить в соответствующие поля на нижней панели</w:t>
+      </w:r>
+      <w:r>
+        <w:rPr>
+          <w:sz w:val="24"/>
+          <w:szCs w:val="24"/>
+        </w:rPr>
+        <w:t xml:space="preserve">. После этого требуется нажать на кнопку </w:t>
+      </w:r>
+      <w:r>
+        <w:rPr>
+          <w:noProof/>
+          <w:sz w:val="24"/>
+          <w:szCs w:val="24"/>
+        </w:rPr>
+        <w:drawing>
+          <wp:inline distT="0" distB="0" distL="0" distR="0" wp14:anchorId="54E5BE23" wp14:editId="0105EDB9">
+            <wp:extent cx="142875" cy="200025"/>
+            <wp:effectExtent l="0" t="0" r="9525" b="9525"/>
+            <wp:docPr id="25" name="Рисунок 25"/>
+            <wp:cNvGraphicFramePr>
+              <a:graphicFrameLocks xmlns:a="http://schemas.openxmlformats.org/drawingml/2006/main" noChangeAspect="1"/>
+            </wp:cNvGraphicFramePr>
+            <a:graphic xmlns:a="http://schemas.openxmlformats.org/drawingml/2006/main">
+              <a:graphicData uri="http://schemas.openxmlformats.org/drawingml/2006/picture">
+                <pic:pic xmlns:pic="http://schemas.openxmlformats.org/drawingml/2006/picture">
+                  <pic:nvPicPr>
+                    <pic:cNvPr id="0" name="Picture 5"/>
+                    <pic:cNvPicPr>
+                      <a:picLocks noChangeAspect="1" noChangeArrowheads="1"/>
+                    </pic:cNvPicPr>
+                  </pic:nvPicPr>
+                  <pic:blipFill>
+                    <a:blip r:embed="rId25">
+                      <a:extLst>
+                        <a:ext uri="{28A0092B-C50C-407E-A947-70E740481C1C}">
+                          <a14:useLocalDpi xmlns:a14="http://schemas.microsoft.com/office/drawing/2010/main" val="0"/>
+                        </a:ext>
+                      </a:extLst>
+                    </a:blip>
+                    <a:srcRect/>
+                    <a:stretch>
+                      <a:fillRect/>
+                    </a:stretch>
+                  </pic:blipFill>
+                  <pic:spPr bwMode="auto">
+                    <a:xfrm>
+                      <a:off x="0" y="0"/>
+                      <a:ext cx="142875" cy="200025"/>
+                    </a:xfrm>
+                    <a:prstGeom prst="rect">
+                      <a:avLst/>
+                    </a:prstGeom>
+                    <a:noFill/>
+                    <a:ln>
+                      <a:noFill/>
+                    </a:ln>
+                  </pic:spPr>
+                </pic:pic>
+              </a:graphicData>
+            </a:graphic>
+          </wp:inline>
+        </w:drawing>
+      </w:r>
+      <w:r>
+        <w:rPr>
+          <w:sz w:val="24"/>
+          <w:szCs w:val="24"/>
+        </w:rPr>
+        <w:t xml:space="preserve"> в правом нижнем углу экрана. На верхней панели должна появиться строка «Клиент подключён». Периодически на экране могут появляться конструкции, которые присылает вам учитель. Вы можете спокойно экспериментировать с ней, запускать симуляции, изменять и делать всё, что вам нужно, но при этом все внесённые изменения сотрутся при следующей синхронизации с учителем.</w:t>
+      </w:r>
+    </w:p>
+    <w:p>
+      <w:pPr>
+        <w:rPr>
+          <w:sz w:val="24"/>
+          <w:szCs w:val="24"/>
+        </w:rPr>
+      </w:pPr>
+    </w:p>
+    <w:p>
+      <w:pPr>
+        <w:rPr>
+          <w:sz w:val="32"/>
+          <w:szCs w:val="32"/>
+        </w:rPr>
+      </w:pPr>
+      <w:r>
+        <w:rPr>
+          <w:sz w:val="32"/>
+          <w:szCs w:val="32"/>
+        </w:rPr>
         <w:t>Обновления</w:t>
       </w:r>
     </w:p>
@@ -1880,7 +2818,7 @@
         </w:rPr>
         <w:t xml:space="preserve"> (</w:t>
       </w:r>
-      <w:hyperlink r:id="rId21" w:history="1">
+      <w:hyperlink r:id="rId26" w:history="1">
         <w:r>
           <w:rPr>
             <w:rStyle w:val="a4"/>
@@ -2020,31 +2958,83 @@
         <w:rPr>
           <w:sz w:val="24"/>
           <w:szCs w:val="24"/>
+        </w:rPr>
+      </w:pPr>
+      <w:r>
+        <w:rPr>
+          <w:sz w:val="24"/>
+          <w:szCs w:val="24"/>
+        </w:rPr>
+        <w:t xml:space="preserve">ОС – </w:t>
+      </w:r>
+      <w:r>
+        <w:rPr>
+          <w:sz w:val="24"/>
+          <w:szCs w:val="24"/>
           <w:lang w:val="en-US"/>
         </w:rPr>
-      </w:pPr>
-      <w:r>
-        <w:rPr>
-          <w:sz w:val="24"/>
-          <w:szCs w:val="24"/>
-        </w:rPr>
-        <w:t xml:space="preserve">ОС – </w:t>
-      </w:r>
+        <w:t>Windows</w:t>
+      </w:r>
+      <w:r>
+        <w:rPr>
+          <w:sz w:val="24"/>
+          <w:szCs w:val="24"/>
+        </w:rPr>
+        <w:t xml:space="preserve"> 10</w:t>
+      </w:r>
+      <w:r>
+        <w:rPr>
+          <w:sz w:val="24"/>
+          <w:szCs w:val="24"/>
+        </w:rPr>
+        <w:t xml:space="preserve"> </w:t>
+      </w:r>
+      <w:r>
+        <w:rPr>
+          <w:sz w:val="24"/>
+          <w:szCs w:val="24"/>
+        </w:rPr>
+        <w:t>(64</w:t>
+      </w:r>
+      <w:r>
+        <w:rPr>
+          <w:sz w:val="24"/>
+          <w:szCs w:val="24"/>
+        </w:rPr>
+        <w:t xml:space="preserve"> бит</w:t>
+      </w:r>
+      <w:r>
+        <w:rPr>
+          <w:sz w:val="24"/>
+          <w:szCs w:val="24"/>
+        </w:rPr>
+        <w:t>)</w:t>
+      </w:r>
+    </w:p>
+    <w:p>
+      <w:pPr>
+        <w:rPr>
+          <w:sz w:val="24"/>
+          <w:szCs w:val="24"/>
+        </w:rPr>
+      </w:pPr>
+      <w:r>
+        <w:rPr>
+          <w:sz w:val="24"/>
+          <w:szCs w:val="24"/>
+        </w:rPr>
+        <w:t>Для запуска .</w:t>
+      </w:r>
+      <w:proofErr w:type="spellStart"/>
       <w:r>
         <w:rPr>
           <w:sz w:val="24"/>
           <w:szCs w:val="24"/>
           <w:lang w:val="en-US"/>
         </w:rPr>
-        <w:t>Windows</w:t>
-      </w:r>
-      <w:r>
-        <w:rPr>
-          <w:sz w:val="24"/>
-          <w:szCs w:val="24"/>
-        </w:rPr>
-        <w:t xml:space="preserve"> 10</w:t>
-      </w:r>
+        <w:t>py</w:t>
+      </w:r>
+      <w:proofErr w:type="spellEnd"/>
       <w:r>
         <w:rPr>
           <w:sz w:val="24"/>
@@ -2056,40 +3046,79 @@
         <w:rPr>
           <w:sz w:val="24"/>
           <w:szCs w:val="24"/>
+        </w:rPr>
+        <w:t xml:space="preserve">версии программы требуется дополнительно установить </w:t>
+      </w:r>
+      <w:r>
+        <w:rPr>
+          <w:sz w:val="24"/>
+          <w:szCs w:val="24"/>
           <w:lang w:val="en-US"/>
         </w:rPr>
-        <w:t>(64</w:t>
-      </w:r>
-      <w:r>
-        <w:rPr>
-          <w:sz w:val="24"/>
-          <w:szCs w:val="24"/>
-        </w:rPr>
-        <w:t xml:space="preserve"> бит</w:t>
-      </w:r>
+        <w:t>Python</w:t>
+      </w:r>
+      <w:r>
+        <w:rPr>
+          <w:sz w:val="24"/>
+          <w:szCs w:val="24"/>
+        </w:rPr>
+        <w:t xml:space="preserve"> 3.6 +</w:t>
+      </w:r>
+      <w:r>
+        <w:rPr>
+          <w:sz w:val="24"/>
+          <w:szCs w:val="24"/>
+        </w:rPr>
+        <w:t xml:space="preserve"> и библиотеки </w:t>
+      </w:r>
+      <w:proofErr w:type="spellStart"/>
       <w:r>
         <w:rPr>
           <w:sz w:val="24"/>
           <w:szCs w:val="24"/>
           <w:lang w:val="en-US"/>
         </w:rPr>
-        <w:t>)</w:t>
-      </w:r>
-    </w:p>
-    <w:p>
-      <w:pPr>
+        <w:t>PyGame</w:t>
+      </w:r>
+      <w:proofErr w:type="spellEnd"/>
+      <w:r>
+        <w:rPr>
+          <w:sz w:val="24"/>
+          <w:szCs w:val="24"/>
+        </w:rPr>
+        <w:t xml:space="preserve">, </w:t>
+      </w:r>
+      <w:proofErr w:type="spellStart"/>
+      <w:r>
         <w:rPr>
           <w:sz w:val="24"/>
           <w:szCs w:val="24"/>
           <w:lang w:val="en-US"/>
         </w:rPr>
-      </w:pPr>
-      <w:r>
-        <w:rPr>
-          <w:sz w:val="24"/>
-          <w:szCs w:val="24"/>
-        </w:rPr>
-        <w:t>Для запуска .</w:t>
+        <w:t>PyGetWindow</w:t>
+      </w:r>
+      <w:proofErr w:type="spellEnd"/>
+      <w:r>
+        <w:rPr>
+          <w:sz w:val="24"/>
+          <w:szCs w:val="24"/>
+        </w:rPr>
+        <w:t xml:space="preserve">, </w:t>
+      </w:r>
+      <w:r>
+        <w:rPr>
+          <w:sz w:val="24"/>
+          <w:szCs w:val="24"/>
+          <w:lang w:val="en-US"/>
+        </w:rPr>
+        <w:t>requests</w:t>
+      </w:r>
+      <w:r>
+        <w:rPr>
+          <w:sz w:val="24"/>
+          <w:szCs w:val="24"/>
+        </w:rPr>
+        <w:t xml:space="preserve">, </w:t>
       </w:r>
       <w:proofErr w:type="spellStart"/>
       <w:r>
@@ -2098,120 +3127,23 @@
           <w:szCs w:val="24"/>
           <w:lang w:val="en-US"/>
         </w:rPr>
-        <w:t>py</w:t>
+        <w:t>pyperclip</w:t>
       </w:r>
       <w:proofErr w:type="spellEnd"/>
-      <w:r>
-        <w:rPr>
-          <w:sz w:val="24"/>
-          <w:szCs w:val="24"/>
-        </w:rPr>
-        <w:t xml:space="preserve"> </w:t>
-      </w:r>
-      <w:r>
-        <w:rPr>
-          <w:sz w:val="24"/>
-          <w:szCs w:val="24"/>
-        </w:rPr>
-        <w:t xml:space="preserve">версии программы требуется дополнительно установить </w:t>
-      </w:r>
-      <w:r>
-        <w:rPr>
-          <w:sz w:val="24"/>
-          <w:szCs w:val="24"/>
-          <w:lang w:val="en-US"/>
-        </w:rPr>
-        <w:t>Python</w:t>
-      </w:r>
-      <w:r>
-        <w:rPr>
-          <w:sz w:val="24"/>
-          <w:szCs w:val="24"/>
-        </w:rPr>
-        <w:t xml:space="preserve"> 3.6 +</w:t>
-      </w:r>
-      <w:r>
-        <w:rPr>
-          <w:sz w:val="24"/>
-          <w:szCs w:val="24"/>
-        </w:rPr>
-        <w:t xml:space="preserve"> и библиотеки </w:t>
-      </w:r>
-      <w:proofErr w:type="spellStart"/>
-      <w:r>
-        <w:rPr>
-          <w:sz w:val="24"/>
-          <w:szCs w:val="24"/>
-          <w:lang w:val="en-US"/>
-        </w:rPr>
-        <w:t>PyGame</w:t>
-      </w:r>
-      <w:proofErr w:type="spellEnd"/>
-      <w:r>
-        <w:rPr>
-          <w:sz w:val="24"/>
-          <w:szCs w:val="24"/>
-        </w:rPr>
-        <w:t xml:space="preserve">, </w:t>
-      </w:r>
-      <w:proofErr w:type="spellStart"/>
-      <w:r>
-        <w:rPr>
-          <w:sz w:val="24"/>
-          <w:szCs w:val="24"/>
-          <w:lang w:val="en-US"/>
-        </w:rPr>
-        <w:t>PyGetWindow</w:t>
-      </w:r>
-      <w:proofErr w:type="spellEnd"/>
-      <w:r>
-        <w:rPr>
-          <w:sz w:val="24"/>
-          <w:szCs w:val="24"/>
-        </w:rPr>
-        <w:t xml:space="preserve">, </w:t>
-      </w:r>
-      <w:r>
-        <w:rPr>
-          <w:sz w:val="24"/>
-          <w:szCs w:val="24"/>
-          <w:lang w:val="en-US"/>
-        </w:rPr>
-        <w:t>requests</w:t>
-      </w:r>
-      <w:r>
-        <w:rPr>
-          <w:sz w:val="24"/>
-          <w:szCs w:val="24"/>
-        </w:rPr>
-        <w:t xml:space="preserve">, </w:t>
-      </w:r>
-      <w:proofErr w:type="spellStart"/>
-      <w:r>
-        <w:rPr>
-          <w:sz w:val="24"/>
-          <w:szCs w:val="24"/>
-          <w:lang w:val="en-US"/>
-        </w:rPr>
-        <w:t>webbrowser</w:t>
-      </w:r>
-      <w:proofErr w:type="spellEnd"/>
-    </w:p>
-    <w:p>
-      <w:pPr>
-        <w:rPr>
-          <w:sz w:val="24"/>
-          <w:szCs w:val="24"/>
-          <w:lang w:val="en-US"/>
-        </w:rPr>
-      </w:pPr>
-    </w:p>
-    <w:p>
-      <w:pPr>
-        <w:rPr>
-          <w:sz w:val="24"/>
-          <w:szCs w:val="24"/>
-          <w:lang w:val="en-US"/>
+    </w:p>
+    <w:p>
+      <w:pPr>
+        <w:rPr>
+          <w:sz w:val="24"/>
+          <w:szCs w:val="24"/>
+        </w:rPr>
+      </w:pPr>
+    </w:p>
+    <w:p>
+      <w:pPr>
+        <w:rPr>
+          <w:sz w:val="24"/>
+          <w:szCs w:val="24"/>
         </w:rPr>
       </w:pPr>
     </w:p>
@@ -2259,39 +3191,7 @@
           <w:szCs w:val="24"/>
         </w:rPr>
         <w:br/>
-        <w:t>1</w:t>
-      </w:r>
-      <w:proofErr w:type="gramStart"/>
-      <w:r>
-        <w:rPr>
-          <w:sz w:val="24"/>
-          <w:szCs w:val="24"/>
-        </w:rPr>
-        <w:t>)</w:t>
-      </w:r>
-      <w:proofErr w:type="gramEnd"/>
-      <w:r>
-        <w:rPr>
-          <w:sz w:val="24"/>
-          <w:szCs w:val="24"/>
-        </w:rPr>
-        <w:t xml:space="preserve"> Если расчётные значения и те, что вывела программа сильно отличаются друг от друга (более чем на 5), то перепроверьте свои расчёты. </w:t>
-      </w:r>
-      <w:proofErr w:type="gramStart"/>
-      <w:r>
-        <w:rPr>
-          <w:sz w:val="24"/>
-          <w:szCs w:val="24"/>
-        </w:rPr>
-        <w:t>Возможно</w:t>
-      </w:r>
-      <w:proofErr w:type="gramEnd"/>
-      <w:r>
-        <w:rPr>
-          <w:sz w:val="24"/>
-          <w:szCs w:val="24"/>
-        </w:rPr>
-        <w:t xml:space="preserve"> вы где-то ошиблись. Если же вы уверены, что предполагаемое вами значение верно, то, возможно, программой не был учтён один из эффектов в</w:t>
+        <w:t>1) Если расчётные значения и те, что вывела программа сильно отличаются друг от друга (более чем на 5), то перепроверьте свои расчёты. Возможно вы где-то ошиблись. Если же вы уверены, что предполагаемое вами значение верно, то, возможно, программой не был учтён один из эффектов в</w:t>
       </w:r>
       <w:r>
         <w:rPr>
@@ -2320,6 +3220,7 @@
           <w:sz w:val="24"/>
           <w:szCs w:val="24"/>
         </w:rPr>
+        <w:lastRenderedPageBreak/>
         <w:t>2) Если значения не сильно расходятся друг от друга, то это нормально и ошибка, скорее всего, была вызвана погрешностями в симуляции. Для получения ответа просто округлите выведенное программой число до нужной степени.</w:t>
       </w:r>
     </w:p>
@@ -2395,6 +3296,7 @@
     <w:p>
       <w:pPr>
         <w:rPr>
+          <w:rStyle w:val="a4"/>
           <w:sz w:val="24"/>
           <w:szCs w:val="24"/>
         </w:rPr>
@@ -2504,7 +3406,7 @@
         </w:rPr>
         <w:t xml:space="preserve">» (первая строка в файле). Не закрывая блокнот перейдите по ссылке </w:t>
       </w:r>
-      <w:hyperlink r:id="rId22" w:history="1">
+      <w:hyperlink r:id="rId27" w:history="1">
         <w:r>
           <w:rPr>
             <w:rStyle w:val="a4"/>
@@ -2548,17 +3450,9 @@
           <w:sz w:val="24"/>
           <w:szCs w:val="24"/>
         </w:rPr>
-        <w:t xml:space="preserve">вы находитесь на </w:t>
-      </w:r>
-      <w:r>
-        <w:rPr>
-          <w:sz w:val="24"/>
-          <w:szCs w:val="24"/>
-        </w:rPr>
-        <w:lastRenderedPageBreak/>
-        <w:t xml:space="preserve">актуальной версии программы. Иначе следует скачать более новую версию по ссылке </w:t>
-      </w:r>
-      <w:hyperlink r:id="rId23" w:history="1">
+        <w:t xml:space="preserve">вы находитесь на актуальной версии программы. Иначе следует скачать более новую версию по ссылке </w:t>
+      </w:r>
+      <w:hyperlink r:id="rId28" w:history="1">
         <w:r>
           <w:rPr>
             <w:rStyle w:val="a4"/>
@@ -2568,6 +3462,199 @@
           <w:t>https://github.com/Sigmarik/KrokScienceProgram</w:t>
         </w:r>
       </w:hyperlink>
+      <w:r>
+        <w:rPr>
+          <w:rStyle w:val="a4"/>
+          <w:sz w:val="24"/>
+          <w:szCs w:val="24"/>
+        </w:rPr>
+        <w:t xml:space="preserve"> </w:t>
+      </w:r>
+    </w:p>
+    <w:p>
+      <w:pPr>
+        <w:rPr>
+          <w:sz w:val="24"/>
+          <w:szCs w:val="24"/>
+        </w:rPr>
+      </w:pPr>
+      <w:r>
+        <w:rPr>
+          <w:b/>
+          <w:bCs/>
+          <w:sz w:val="24"/>
+          <w:szCs w:val="24"/>
+        </w:rPr>
+        <w:t>Я учитель, и ученики не могут ко мне подключиться</w:t>
+      </w:r>
+      <w:r>
+        <w:rPr>
+          <w:sz w:val="24"/>
+          <w:szCs w:val="24"/>
+        </w:rPr>
+        <w:t xml:space="preserve"> – перечитайте пункт «Многопользовательский режим -</w:t>
+      </w:r>
+      <w:r>
+        <w:rPr>
+          <w:sz w:val="24"/>
+          <w:szCs w:val="24"/>
+        </w:rPr>
+        <w:t xml:space="preserve">&gt; </w:t>
+      </w:r>
+      <w:r>
+        <w:rPr>
+          <w:sz w:val="24"/>
+          <w:szCs w:val="24"/>
+        </w:rPr>
+        <w:t>Учитель». Проверьте, запущена программа в локальной или глобальной сети и запущен ли на ней сервер</w:t>
+      </w:r>
+      <w:r>
+        <w:rPr>
+          <w:sz w:val="24"/>
+          <w:szCs w:val="24"/>
+        </w:rPr>
+        <w:t>.</w:t>
+      </w:r>
+    </w:p>
+    <w:p>
+      <w:pPr>
+        <w:rPr>
+          <w:sz w:val="24"/>
+          <w:szCs w:val="24"/>
+        </w:rPr>
+      </w:pPr>
+      <w:r>
+        <w:rPr>
+          <w:b/>
+          <w:bCs/>
+          <w:sz w:val="24"/>
+          <w:szCs w:val="24"/>
+        </w:rPr>
+        <w:t>Я ученик, и н</w:t>
+      </w:r>
+      <w:r>
+        <w:rPr>
+          <w:b/>
+          <w:bCs/>
+          <w:sz w:val="24"/>
+          <w:szCs w:val="24"/>
+        </w:rPr>
+        <w:t>е</w:t>
+      </w:r>
+      <w:r>
+        <w:rPr>
+          <w:b/>
+          <w:bCs/>
+          <w:sz w:val="24"/>
+          <w:szCs w:val="24"/>
+        </w:rPr>
+        <w:t xml:space="preserve"> могу подключится к учителю (а одноклассники могут)</w:t>
+      </w:r>
+      <w:r>
+        <w:rPr>
+          <w:sz w:val="24"/>
+          <w:szCs w:val="24"/>
+        </w:rPr>
+        <w:t xml:space="preserve"> – перечитайте пункт «Многопользовательский режим -</w:t>
+      </w:r>
+      <w:r>
+        <w:rPr>
+          <w:sz w:val="24"/>
+          <w:szCs w:val="24"/>
+        </w:rPr>
+        <w:t xml:space="preserve">&gt; </w:t>
+      </w:r>
+      <w:r>
+        <w:rPr>
+          <w:sz w:val="24"/>
+          <w:szCs w:val="24"/>
+        </w:rPr>
+        <w:t xml:space="preserve">Ученик». Проверьте, что компьютер подключён к интернету и правильно ли введён </w:t>
+      </w:r>
+      <w:r>
+        <w:rPr>
+          <w:sz w:val="24"/>
+          <w:szCs w:val="24"/>
+          <w:lang w:val="en-US"/>
+        </w:rPr>
+        <w:t>IP</w:t>
+      </w:r>
+      <w:r>
+        <w:rPr>
+          <w:sz w:val="24"/>
+          <w:szCs w:val="24"/>
+        </w:rPr>
+        <w:t xml:space="preserve"> </w:t>
+      </w:r>
+      <w:r>
+        <w:rPr>
+          <w:sz w:val="24"/>
+          <w:szCs w:val="24"/>
+        </w:rPr>
+        <w:t xml:space="preserve">и </w:t>
+      </w:r>
+      <w:r>
+        <w:rPr>
+          <w:sz w:val="24"/>
+          <w:szCs w:val="24"/>
+          <w:lang w:val="en-US"/>
+        </w:rPr>
+        <w:t>Port</w:t>
+      </w:r>
+      <w:r>
+        <w:rPr>
+          <w:sz w:val="24"/>
+          <w:szCs w:val="24"/>
+        </w:rPr>
+        <w:t>.</w:t>
+      </w:r>
+    </w:p>
+    <w:p>
+      <w:pPr>
+        <w:rPr>
+          <w:color w:val="0563C1" w:themeColor="hyperlink"/>
+          <w:sz w:val="24"/>
+          <w:szCs w:val="24"/>
+          <w:u w:val="single"/>
+        </w:rPr>
+      </w:pPr>
+      <w:r>
+        <w:rPr>
+          <w:b/>
+          <w:bCs/>
+          <w:sz w:val="24"/>
+          <w:szCs w:val="24"/>
+        </w:rPr>
+        <w:t>Компьютер подключён у интернету, но панель для многопользовательской работы так и не появилась</w:t>
+      </w:r>
+      <w:r>
+        <w:rPr>
+          <w:sz w:val="24"/>
+          <w:szCs w:val="24"/>
+        </w:rPr>
+        <w:t xml:space="preserve"> </w:t>
+      </w:r>
+      <w:r>
+        <w:rPr>
+          <w:sz w:val="24"/>
+          <w:szCs w:val="24"/>
+        </w:rPr>
+        <w:t>–</w:t>
+      </w:r>
+      <w:r>
+        <w:rPr>
+          <w:sz w:val="24"/>
+          <w:szCs w:val="24"/>
+        </w:rPr>
+        <w:t xml:space="preserve"> </w:t>
+      </w:r>
+      <w:r>
+        <w:rPr>
+          <w:sz w:val="24"/>
+          <w:szCs w:val="24"/>
+        </w:rPr>
+        <w:t>перезапустите программу. Проверьте, что перед запуском программы подключение к интернету присутствует.</w:t>
+      </w:r>
     </w:p>
     <w:sectPr>
       <w:pgSz w:w="11906" w:h="16838"/>
@@ -2602,7 +3689,7 @@
         <v:path o:extrusionok="f" gradientshapeok="t" o:connecttype="rect"/>
         <o:lock v:ext="edit" aspectratio="t"/>
       </v:shapetype>
-      <v:shape id="_x0000_i1123" type="#_x0000_t75" style="width:14.25pt;height:14.25pt;visibility:visible;mso-wrap-style:square" o:bullet="t">
+      <v:shape id="_x0000_i1081" type="#_x0000_t75" style="width:14.25pt;height:14.25pt;visibility:visible;mso-wrap-style:square" o:bullet="t">
         <v:imagedata r:id="rId1" o:title=""/>
       </v:shape>
     </w:pict>

</xml_diff>